<commit_message>
ADD: Start user infos and rename archives
</commit_message>
<xml_diff>
--- a/Requisitos Funcionais.docx
+++ b/Requisitos Funcionais.docx
@@ -507,6 +507,7 @@
           <w:kern w:val="0"/>
           <w:sz w:val="15"/>
           <w:szCs w:val="15"/>
+          <w:highlight w:val="yellow"/>
         </w:rPr>
         <w:t>2️</w:t>
       </w:r>
@@ -516,6 +517,7 @@
           <w:kern w:val="0"/>
           <w:sz w:val="15"/>
           <w:szCs w:val="15"/>
+          <w:highlight w:val="yellow"/>
         </w:rPr>
         <w:t xml:space="preserve"> - </w:t>
       </w:r>
@@ -527,43 +529,9 @@
           <w:kern w:val="0"/>
           <w:sz w:val="15"/>
           <w:szCs w:val="15"/>
+          <w:highlight w:val="yellow"/>
         </w:rPr>
         <w:t>Cadastro da Loja (Mercadinho)</w:t>
-      </w:r>
-    </w:p>
-    <w:p>
-      <w:pPr>
-        <w:autoSpaceDE w:val="0"/>
-        <w:autoSpaceDN w:val="0"/>
-        <w:adjustRightInd w:val="0"/>
-        <w:rPr>
-          <w:rFonts w:cstheme="minorHAnsi"/>
-          <w:kern w:val="0"/>
-          <w:sz w:val="15"/>
-          <w:szCs w:val="15"/>
-        </w:rPr>
-      </w:pPr>
-    </w:p>
-    <w:p>
-      <w:pPr>
-        <w:autoSpaceDE w:val="0"/>
-        <w:autoSpaceDN w:val="0"/>
-        <w:adjustRightInd w:val="0"/>
-        <w:rPr>
-          <w:rFonts w:cstheme="minorHAnsi"/>
-          <w:kern w:val="0"/>
-          <w:sz w:val="15"/>
-          <w:szCs w:val="15"/>
-        </w:rPr>
-      </w:pPr>
-      <w:r>
-        <w:rPr>
-          <w:rFonts w:cstheme="minorHAnsi"/>
-          <w:kern w:val="0"/>
-          <w:sz w:val="15"/>
-          <w:szCs w:val="15"/>
-        </w:rPr>
-        <w:t xml:space="preserve">• </w:t>
       </w:r>
       <w:r>
         <w:rPr>
@@ -573,37 +541,44 @@
           <w:kern w:val="0"/>
           <w:sz w:val="15"/>
           <w:szCs w:val="15"/>
-        </w:rPr>
-        <w:t>RF-07</w:t>
-      </w:r>
-      <w:r>
-        <w:rPr>
-          <w:rFonts w:cstheme="minorHAnsi"/>
-          <w:kern w:val="0"/>
-          <w:sz w:val="15"/>
-          <w:szCs w:val="15"/>
-        </w:rPr>
-        <w:t xml:space="preserve"> – O sistema deve permitir cadastrar uma loja.</w:t>
-      </w:r>
-    </w:p>
-    <w:p>
-      <w:pPr>
-        <w:autoSpaceDE w:val="0"/>
-        <w:autoSpaceDN w:val="0"/>
-        <w:adjustRightInd w:val="0"/>
-        <w:rPr>
-          <w:rFonts w:cstheme="minorHAnsi"/>
-          <w:kern w:val="0"/>
-          <w:sz w:val="15"/>
-          <w:szCs w:val="15"/>
-        </w:rPr>
-      </w:pPr>
-      <w:r>
-        <w:rPr>
-          <w:rFonts w:cstheme="minorHAnsi"/>
-          <w:kern w:val="0"/>
-          <w:sz w:val="15"/>
-          <w:szCs w:val="15"/>
+          <w:highlight w:val="yellow"/>
+        </w:rPr>
+        <w:t xml:space="preserve"> - OK</w:t>
+      </w:r>
+    </w:p>
+    <w:p>
+      <w:pPr>
+        <w:autoSpaceDE w:val="0"/>
+        <w:autoSpaceDN w:val="0"/>
+        <w:adjustRightInd w:val="0"/>
+        <w:rPr>
+          <w:rFonts w:cstheme="minorHAnsi"/>
+          <w:kern w:val="0"/>
+          <w:sz w:val="15"/>
+          <w:szCs w:val="15"/>
+        </w:rPr>
+      </w:pPr>
+    </w:p>
+    <w:p>
+      <w:pPr>
+        <w:autoSpaceDE w:val="0"/>
+        <w:autoSpaceDN w:val="0"/>
+        <w:adjustRightInd w:val="0"/>
+        <w:rPr>
+          <w:rFonts w:cstheme="minorHAnsi"/>
+          <w:kern w:val="0"/>
+          <w:sz w:val="15"/>
+          <w:szCs w:val="15"/>
+          <w:highlight w:val="yellow"/>
+        </w:rPr>
+      </w:pPr>
+      <w:r>
+        <w:rPr>
+          <w:rFonts w:cstheme="minorHAnsi"/>
+          <w:kern w:val="0"/>
+          <w:sz w:val="15"/>
+          <w:szCs w:val="15"/>
+          <w:highlight w:val="yellow"/>
         </w:rPr>
         <w:t xml:space="preserve">• </w:t>
       </w:r>
@@ -615,197 +590,41 @@
           <w:kern w:val="0"/>
           <w:sz w:val="15"/>
           <w:szCs w:val="15"/>
-        </w:rPr>
-        <w:t>RF-08</w:t>
-      </w:r>
-      <w:r>
-        <w:rPr>
-          <w:rFonts w:cstheme="minorHAnsi"/>
-          <w:kern w:val="0"/>
-          <w:sz w:val="15"/>
-          <w:szCs w:val="15"/>
-        </w:rPr>
-        <w:t xml:space="preserve"> – A loja deve conter:</w:t>
-      </w:r>
-    </w:p>
-    <w:p>
-      <w:pPr>
-        <w:autoSpaceDE w:val="0"/>
-        <w:autoSpaceDN w:val="0"/>
-        <w:adjustRightInd w:val="0"/>
-        <w:rPr>
-          <w:rFonts w:cstheme="minorHAnsi"/>
-          <w:kern w:val="0"/>
-          <w:sz w:val="15"/>
-          <w:szCs w:val="15"/>
-        </w:rPr>
-      </w:pPr>
-      <w:r>
-        <w:rPr>
-          <w:rFonts w:cstheme="minorHAnsi"/>
-          <w:kern w:val="0"/>
-          <w:sz w:val="15"/>
-          <w:szCs w:val="15"/>
-        </w:rPr>
-        <w:t> </w:t>
-      </w:r>
-      <w:r>
-        <w:rPr>
-          <w:rFonts w:cstheme="minorHAnsi"/>
-          <w:kern w:val="0"/>
-          <w:sz w:val="15"/>
-          <w:szCs w:val="15"/>
-        </w:rPr>
-        <w:t> </w:t>
-      </w:r>
-      <w:r>
-        <w:rPr>
-          <w:rFonts w:cstheme="minorHAnsi"/>
-          <w:kern w:val="0"/>
-          <w:sz w:val="15"/>
-          <w:szCs w:val="15"/>
-        </w:rPr>
-        <w:t>– Nome</w:t>
-      </w:r>
-    </w:p>
-    <w:p>
-      <w:pPr>
-        <w:autoSpaceDE w:val="0"/>
-        <w:autoSpaceDN w:val="0"/>
-        <w:adjustRightInd w:val="0"/>
-        <w:rPr>
-          <w:rFonts w:cstheme="minorHAnsi"/>
-          <w:kern w:val="0"/>
-          <w:sz w:val="15"/>
-          <w:szCs w:val="15"/>
-        </w:rPr>
-      </w:pPr>
-      <w:r>
-        <w:rPr>
-          <w:rFonts w:cstheme="minorHAnsi"/>
-          <w:kern w:val="0"/>
-          <w:sz w:val="15"/>
-          <w:szCs w:val="15"/>
-        </w:rPr>
-        <w:t> </w:t>
-      </w:r>
-      <w:r>
-        <w:rPr>
-          <w:rFonts w:cstheme="minorHAnsi"/>
-          <w:kern w:val="0"/>
-          <w:sz w:val="15"/>
-          <w:szCs w:val="15"/>
-        </w:rPr>
-        <w:t> </w:t>
-      </w:r>
-      <w:r>
-        <w:rPr>
-          <w:rFonts w:cstheme="minorHAnsi"/>
-          <w:kern w:val="0"/>
-          <w:sz w:val="15"/>
-          <w:szCs w:val="15"/>
-        </w:rPr>
-        <w:t>– CNPJ</w:t>
-      </w:r>
-    </w:p>
-    <w:p>
-      <w:pPr>
-        <w:autoSpaceDE w:val="0"/>
-        <w:autoSpaceDN w:val="0"/>
-        <w:adjustRightInd w:val="0"/>
-        <w:rPr>
-          <w:rFonts w:cstheme="minorHAnsi"/>
-          <w:kern w:val="0"/>
-          <w:sz w:val="15"/>
-          <w:szCs w:val="15"/>
-        </w:rPr>
-      </w:pPr>
-      <w:r>
-        <w:rPr>
-          <w:rFonts w:cstheme="minorHAnsi"/>
-          <w:kern w:val="0"/>
-          <w:sz w:val="15"/>
-          <w:szCs w:val="15"/>
-        </w:rPr>
-        <w:t> </w:t>
-      </w:r>
-      <w:r>
-        <w:rPr>
-          <w:rFonts w:cstheme="minorHAnsi"/>
-          <w:kern w:val="0"/>
-          <w:sz w:val="15"/>
-          <w:szCs w:val="15"/>
-        </w:rPr>
-        <w:t> </w:t>
-      </w:r>
-      <w:r>
-        <w:rPr>
-          <w:rFonts w:cstheme="minorHAnsi"/>
-          <w:kern w:val="0"/>
-          <w:sz w:val="15"/>
-          <w:szCs w:val="15"/>
-        </w:rPr>
-        <w:t>– Endereço</w:t>
-      </w:r>
-    </w:p>
-    <w:p>
-      <w:pPr>
-        <w:autoSpaceDE w:val="0"/>
-        <w:autoSpaceDN w:val="0"/>
-        <w:adjustRightInd w:val="0"/>
-        <w:rPr>
-          <w:rFonts w:cstheme="minorHAnsi"/>
-          <w:kern w:val="0"/>
-          <w:sz w:val="15"/>
-          <w:szCs w:val="15"/>
-        </w:rPr>
-      </w:pPr>
-      <w:r>
-        <w:rPr>
-          <w:rFonts w:cstheme="minorHAnsi"/>
-          <w:kern w:val="0"/>
-          <w:sz w:val="15"/>
-          <w:szCs w:val="15"/>
-        </w:rPr>
-        <w:t> </w:t>
-      </w:r>
-      <w:r>
-        <w:rPr>
-          <w:rFonts w:cstheme="minorHAnsi"/>
-          <w:kern w:val="0"/>
-          <w:sz w:val="15"/>
-          <w:szCs w:val="15"/>
-        </w:rPr>
-        <w:t> </w:t>
-      </w:r>
-      <w:r>
-        <w:rPr>
-          <w:rFonts w:cstheme="minorHAnsi"/>
-          <w:kern w:val="0"/>
-          <w:sz w:val="15"/>
-          <w:szCs w:val="15"/>
-        </w:rPr>
-        <w:t>– Telefone</w:t>
-      </w:r>
-    </w:p>
-    <w:p>
-      <w:pPr>
-        <w:autoSpaceDE w:val="0"/>
-        <w:autoSpaceDN w:val="0"/>
-        <w:adjustRightInd w:val="0"/>
-        <w:rPr>
-          <w:rFonts w:cstheme="minorHAnsi"/>
-          <w:kern w:val="0"/>
-          <w:sz w:val="15"/>
-          <w:szCs w:val="15"/>
-        </w:rPr>
-      </w:pPr>
-      <w:r>
-        <w:rPr>
-          <w:rFonts w:cstheme="minorHAnsi"/>
-          <w:kern w:val="0"/>
-          <w:sz w:val="15"/>
-          <w:szCs w:val="15"/>
+          <w:highlight w:val="yellow"/>
+        </w:rPr>
+        <w:t>RF-07</w:t>
+      </w:r>
+      <w:r>
+        <w:rPr>
+          <w:rFonts w:cstheme="minorHAnsi"/>
+          <w:kern w:val="0"/>
+          <w:sz w:val="15"/>
+          <w:szCs w:val="15"/>
+          <w:highlight w:val="yellow"/>
+        </w:rPr>
+        <w:t xml:space="preserve"> – O sistema deve permitir cadastrar uma loja.</w:t>
+      </w:r>
+    </w:p>
+    <w:p>
+      <w:pPr>
+        <w:autoSpaceDE w:val="0"/>
+        <w:autoSpaceDN w:val="0"/>
+        <w:adjustRightInd w:val="0"/>
+        <w:rPr>
+          <w:rFonts w:cstheme="minorHAnsi"/>
+          <w:kern w:val="0"/>
+          <w:sz w:val="15"/>
+          <w:szCs w:val="15"/>
+          <w:highlight w:val="yellow"/>
+        </w:rPr>
+      </w:pPr>
+      <w:r>
+        <w:rPr>
+          <w:rFonts w:cstheme="minorHAnsi"/>
+          <w:kern w:val="0"/>
+          <w:sz w:val="15"/>
+          <w:szCs w:val="15"/>
+          <w:highlight w:val="yellow"/>
         </w:rPr>
         <w:t xml:space="preserve">• </w:t>
       </w:r>
@@ -817,6 +636,228 @@
           <w:kern w:val="0"/>
           <w:sz w:val="15"/>
           <w:szCs w:val="15"/>
+          <w:highlight w:val="yellow"/>
+        </w:rPr>
+        <w:t>RF-08</w:t>
+      </w:r>
+      <w:r>
+        <w:rPr>
+          <w:rFonts w:cstheme="minorHAnsi"/>
+          <w:kern w:val="0"/>
+          <w:sz w:val="15"/>
+          <w:szCs w:val="15"/>
+          <w:highlight w:val="yellow"/>
+        </w:rPr>
+        <w:t xml:space="preserve"> – A loja deve conter:</w:t>
+      </w:r>
+    </w:p>
+    <w:p>
+      <w:pPr>
+        <w:autoSpaceDE w:val="0"/>
+        <w:autoSpaceDN w:val="0"/>
+        <w:adjustRightInd w:val="0"/>
+        <w:rPr>
+          <w:rFonts w:cstheme="minorHAnsi"/>
+          <w:kern w:val="0"/>
+          <w:sz w:val="15"/>
+          <w:szCs w:val="15"/>
+          <w:highlight w:val="yellow"/>
+        </w:rPr>
+      </w:pPr>
+      <w:r>
+        <w:rPr>
+          <w:rFonts w:cstheme="minorHAnsi"/>
+          <w:kern w:val="0"/>
+          <w:sz w:val="15"/>
+          <w:szCs w:val="15"/>
+          <w:highlight w:val="yellow"/>
+        </w:rPr>
+        <w:t> </w:t>
+      </w:r>
+      <w:r>
+        <w:rPr>
+          <w:rFonts w:cstheme="minorHAnsi"/>
+          <w:kern w:val="0"/>
+          <w:sz w:val="15"/>
+          <w:szCs w:val="15"/>
+          <w:highlight w:val="yellow"/>
+        </w:rPr>
+        <w:t> </w:t>
+      </w:r>
+      <w:r>
+        <w:rPr>
+          <w:rFonts w:cstheme="minorHAnsi"/>
+          <w:kern w:val="0"/>
+          <w:sz w:val="15"/>
+          <w:szCs w:val="15"/>
+          <w:highlight w:val="yellow"/>
+        </w:rPr>
+        <w:t>– Nome</w:t>
+      </w:r>
+    </w:p>
+    <w:p>
+      <w:pPr>
+        <w:autoSpaceDE w:val="0"/>
+        <w:autoSpaceDN w:val="0"/>
+        <w:adjustRightInd w:val="0"/>
+        <w:rPr>
+          <w:rFonts w:cstheme="minorHAnsi"/>
+          <w:kern w:val="0"/>
+          <w:sz w:val="15"/>
+          <w:szCs w:val="15"/>
+          <w:highlight w:val="yellow"/>
+        </w:rPr>
+      </w:pPr>
+      <w:r>
+        <w:rPr>
+          <w:rFonts w:cstheme="minorHAnsi"/>
+          <w:kern w:val="0"/>
+          <w:sz w:val="15"/>
+          <w:szCs w:val="15"/>
+          <w:highlight w:val="yellow"/>
+        </w:rPr>
+        <w:t> </w:t>
+      </w:r>
+      <w:r>
+        <w:rPr>
+          <w:rFonts w:cstheme="minorHAnsi"/>
+          <w:kern w:val="0"/>
+          <w:sz w:val="15"/>
+          <w:szCs w:val="15"/>
+          <w:highlight w:val="yellow"/>
+        </w:rPr>
+        <w:t> </w:t>
+      </w:r>
+      <w:r>
+        <w:rPr>
+          <w:rFonts w:cstheme="minorHAnsi"/>
+          <w:kern w:val="0"/>
+          <w:sz w:val="15"/>
+          <w:szCs w:val="15"/>
+          <w:highlight w:val="yellow"/>
+        </w:rPr>
+        <w:t>– CNPJ</w:t>
+      </w:r>
+    </w:p>
+    <w:p>
+      <w:pPr>
+        <w:autoSpaceDE w:val="0"/>
+        <w:autoSpaceDN w:val="0"/>
+        <w:adjustRightInd w:val="0"/>
+        <w:rPr>
+          <w:rFonts w:cstheme="minorHAnsi"/>
+          <w:kern w:val="0"/>
+          <w:sz w:val="15"/>
+          <w:szCs w:val="15"/>
+          <w:highlight w:val="yellow"/>
+        </w:rPr>
+      </w:pPr>
+      <w:r>
+        <w:rPr>
+          <w:rFonts w:cstheme="minorHAnsi"/>
+          <w:kern w:val="0"/>
+          <w:sz w:val="15"/>
+          <w:szCs w:val="15"/>
+          <w:highlight w:val="yellow"/>
+        </w:rPr>
+        <w:t> </w:t>
+      </w:r>
+      <w:r>
+        <w:rPr>
+          <w:rFonts w:cstheme="minorHAnsi"/>
+          <w:kern w:val="0"/>
+          <w:sz w:val="15"/>
+          <w:szCs w:val="15"/>
+          <w:highlight w:val="yellow"/>
+        </w:rPr>
+        <w:t> </w:t>
+      </w:r>
+      <w:r>
+        <w:rPr>
+          <w:rFonts w:cstheme="minorHAnsi"/>
+          <w:kern w:val="0"/>
+          <w:sz w:val="15"/>
+          <w:szCs w:val="15"/>
+          <w:highlight w:val="yellow"/>
+        </w:rPr>
+        <w:t>– Endereço</w:t>
+      </w:r>
+    </w:p>
+    <w:p>
+      <w:pPr>
+        <w:autoSpaceDE w:val="0"/>
+        <w:autoSpaceDN w:val="0"/>
+        <w:adjustRightInd w:val="0"/>
+        <w:rPr>
+          <w:rFonts w:cstheme="minorHAnsi"/>
+          <w:kern w:val="0"/>
+          <w:sz w:val="15"/>
+          <w:szCs w:val="15"/>
+          <w:highlight w:val="yellow"/>
+        </w:rPr>
+      </w:pPr>
+      <w:r>
+        <w:rPr>
+          <w:rFonts w:cstheme="minorHAnsi"/>
+          <w:kern w:val="0"/>
+          <w:sz w:val="15"/>
+          <w:szCs w:val="15"/>
+          <w:highlight w:val="yellow"/>
+        </w:rPr>
+        <w:t> </w:t>
+      </w:r>
+      <w:r>
+        <w:rPr>
+          <w:rFonts w:cstheme="minorHAnsi"/>
+          <w:kern w:val="0"/>
+          <w:sz w:val="15"/>
+          <w:szCs w:val="15"/>
+          <w:highlight w:val="yellow"/>
+        </w:rPr>
+        <w:t> </w:t>
+      </w:r>
+      <w:r>
+        <w:rPr>
+          <w:rFonts w:cstheme="minorHAnsi"/>
+          <w:kern w:val="0"/>
+          <w:sz w:val="15"/>
+          <w:szCs w:val="15"/>
+          <w:highlight w:val="yellow"/>
+        </w:rPr>
+        <w:t>– Telefone</w:t>
+      </w:r>
+    </w:p>
+    <w:p>
+      <w:pPr>
+        <w:autoSpaceDE w:val="0"/>
+        <w:autoSpaceDN w:val="0"/>
+        <w:adjustRightInd w:val="0"/>
+        <w:rPr>
+          <w:rFonts w:cstheme="minorHAnsi"/>
+          <w:kern w:val="0"/>
+          <w:sz w:val="15"/>
+          <w:szCs w:val="15"/>
+        </w:rPr>
+      </w:pPr>
+      <w:r>
+        <w:rPr>
+          <w:rFonts w:cstheme="minorHAnsi"/>
+          <w:kern w:val="0"/>
+          <w:sz w:val="15"/>
+          <w:szCs w:val="15"/>
+          <w:highlight w:val="yellow"/>
+        </w:rPr>
+        <w:t xml:space="preserve">• </w:t>
+      </w:r>
+      <w:r>
+        <w:rPr>
+          <w:rFonts w:cstheme="minorHAnsi"/>
+          <w:b/>
+          <w:bCs/>
+          <w:kern w:val="0"/>
+          <w:sz w:val="15"/>
+          <w:szCs w:val="15"/>
+          <w:highlight w:val="yellow"/>
         </w:rPr>
         <w:t>RF-09</w:t>
       </w:r>
@@ -826,6 +867,7 @@
           <w:kern w:val="0"/>
           <w:sz w:val="15"/>
           <w:szCs w:val="15"/>
+          <w:highlight w:val="yellow"/>
         </w:rPr>
         <w:t xml:space="preserve"> – Não deve ser permitido cadastrar lojas com CNPJ iguais.</w:t>
       </w:r>

</xml_diff>

<commit_message>
ADD: finished endpoints to category
</commit_message>
<xml_diff>
--- a/Requisitos Funcionais.docx
+++ b/Requisitos Funcionais.docx
@@ -59,14 +59,16 @@
           <w:kern w:val="0"/>
           <w:sz w:val="15"/>
           <w:szCs w:val="15"/>
-        </w:rPr>
-      </w:pPr>
-      <w:r>
-        <w:rPr>
-          <w:rFonts w:cstheme="minorHAnsi"/>
-          <w:kern w:val="0"/>
-          <w:sz w:val="15"/>
-          <w:szCs w:val="15"/>
+          <w:highlight w:val="yellow"/>
+        </w:rPr>
+      </w:pPr>
+      <w:r>
+        <w:rPr>
+          <w:rFonts w:cstheme="minorHAnsi"/>
+          <w:kern w:val="0"/>
+          <w:sz w:val="15"/>
+          <w:szCs w:val="15"/>
+          <w:highlight w:val="yellow"/>
         </w:rPr>
         <w:t>1️</w:t>
       </w:r>
@@ -76,6 +78,7 @@
           <w:kern w:val="0"/>
           <w:sz w:val="15"/>
           <w:szCs w:val="15"/>
+          <w:highlight w:val="yellow"/>
         </w:rPr>
         <w:t xml:space="preserve">- </w:t>
       </w:r>
@@ -87,6 +90,7 @@
           <w:kern w:val="0"/>
           <w:sz w:val="15"/>
           <w:szCs w:val="15"/>
+          <w:highlight w:val="yellow"/>
         </w:rPr>
         <w:t>Acesso ao sistema (AUTENTICAÇÃO E PERFIS)</w:t>
       </w:r>
@@ -101,27 +105,30 @@
           <w:kern w:val="0"/>
           <w:sz w:val="15"/>
           <w:szCs w:val="15"/>
-        </w:rPr>
-      </w:pPr>
-    </w:p>
-    <w:p>
-      <w:pPr>
-        <w:autoSpaceDE w:val="0"/>
-        <w:autoSpaceDN w:val="0"/>
-        <w:adjustRightInd w:val="0"/>
-        <w:rPr>
-          <w:rFonts w:cstheme="minorHAnsi"/>
-          <w:kern w:val="0"/>
-          <w:sz w:val="15"/>
-          <w:szCs w:val="15"/>
-        </w:rPr>
-      </w:pPr>
-      <w:r>
-        <w:rPr>
-          <w:rFonts w:cstheme="minorHAnsi"/>
-          <w:kern w:val="0"/>
-          <w:sz w:val="15"/>
-          <w:szCs w:val="15"/>
+          <w:highlight w:val="yellow"/>
+        </w:rPr>
+      </w:pPr>
+    </w:p>
+    <w:p>
+      <w:pPr>
+        <w:autoSpaceDE w:val="0"/>
+        <w:autoSpaceDN w:val="0"/>
+        <w:adjustRightInd w:val="0"/>
+        <w:rPr>
+          <w:rFonts w:cstheme="minorHAnsi"/>
+          <w:kern w:val="0"/>
+          <w:sz w:val="15"/>
+          <w:szCs w:val="15"/>
+          <w:highlight w:val="yellow"/>
+        </w:rPr>
+      </w:pPr>
+      <w:r>
+        <w:rPr>
+          <w:rFonts w:cstheme="minorHAnsi"/>
+          <w:kern w:val="0"/>
+          <w:sz w:val="15"/>
+          <w:szCs w:val="15"/>
+          <w:highlight w:val="yellow"/>
         </w:rPr>
         <w:t xml:space="preserve">• </w:t>
       </w:r>
@@ -133,6 +140,7 @@
           <w:kern w:val="0"/>
           <w:sz w:val="15"/>
           <w:szCs w:val="15"/>
+          <w:highlight w:val="yellow"/>
         </w:rPr>
         <w:t>RF-01</w:t>
       </w:r>
@@ -142,6 +150,7 @@
           <w:kern w:val="0"/>
           <w:sz w:val="15"/>
           <w:szCs w:val="15"/>
+          <w:highlight w:val="yellow"/>
         </w:rPr>
         <w:t xml:space="preserve"> – O sistema deve permitir login de usuários do tipo </w:t>
       </w:r>
@@ -153,6 +162,7 @@
           <w:kern w:val="0"/>
           <w:sz w:val="15"/>
           <w:szCs w:val="15"/>
+          <w:highlight w:val="yellow"/>
         </w:rPr>
         <w:t>Administrador</w:t>
       </w:r>
@@ -162,6 +172,7 @@
           <w:kern w:val="0"/>
           <w:sz w:val="15"/>
           <w:szCs w:val="15"/>
+          <w:highlight w:val="yellow"/>
         </w:rPr>
         <w:t xml:space="preserve">, </w:t>
       </w:r>
@@ -173,6 +184,7 @@
           <w:kern w:val="0"/>
           <w:sz w:val="15"/>
           <w:szCs w:val="15"/>
+          <w:highlight w:val="yellow"/>
         </w:rPr>
         <w:t>Funcionário</w:t>
       </w:r>
@@ -182,6 +194,7 @@
           <w:kern w:val="0"/>
           <w:sz w:val="15"/>
           <w:szCs w:val="15"/>
+          <w:highlight w:val="yellow"/>
         </w:rPr>
         <w:t xml:space="preserve"> e </w:t>
       </w:r>
@@ -193,6 +206,7 @@
           <w:kern w:val="0"/>
           <w:sz w:val="15"/>
           <w:szCs w:val="15"/>
+          <w:highlight w:val="yellow"/>
         </w:rPr>
         <w:t>Cliente</w:t>
       </w:r>
@@ -202,6 +216,7 @@
           <w:kern w:val="0"/>
           <w:sz w:val="15"/>
           <w:szCs w:val="15"/>
+          <w:highlight w:val="yellow"/>
         </w:rPr>
         <w:t>.</w:t>
       </w:r>
@@ -216,14 +231,16 @@
           <w:kern w:val="0"/>
           <w:sz w:val="15"/>
           <w:szCs w:val="15"/>
-        </w:rPr>
-      </w:pPr>
-      <w:r>
-        <w:rPr>
-          <w:rFonts w:cstheme="minorHAnsi"/>
-          <w:kern w:val="0"/>
-          <w:sz w:val="15"/>
-          <w:szCs w:val="15"/>
+          <w:highlight w:val="yellow"/>
+        </w:rPr>
+      </w:pPr>
+      <w:r>
+        <w:rPr>
+          <w:rFonts w:cstheme="minorHAnsi"/>
+          <w:kern w:val="0"/>
+          <w:sz w:val="15"/>
+          <w:szCs w:val="15"/>
+          <w:highlight w:val="yellow"/>
         </w:rPr>
         <w:t xml:space="preserve">• </w:t>
       </w:r>
@@ -235,6 +252,7 @@
           <w:kern w:val="0"/>
           <w:sz w:val="15"/>
           <w:szCs w:val="15"/>
+          <w:highlight w:val="yellow"/>
         </w:rPr>
         <w:t>RF-02</w:t>
       </w:r>
@@ -244,6 +262,7 @@
           <w:kern w:val="0"/>
           <w:sz w:val="15"/>
           <w:szCs w:val="15"/>
+          <w:highlight w:val="yellow"/>
         </w:rPr>
         <w:t xml:space="preserve"> – O usuário deve acessar o sistema informando </w:t>
       </w:r>
@@ -255,6 +274,7 @@
           <w:kern w:val="0"/>
           <w:sz w:val="15"/>
           <w:szCs w:val="15"/>
+          <w:highlight w:val="yellow"/>
         </w:rPr>
         <w:t>login e senha</w:t>
       </w:r>
@@ -264,6 +284,7 @@
           <w:kern w:val="0"/>
           <w:sz w:val="15"/>
           <w:szCs w:val="15"/>
+          <w:highlight w:val="yellow"/>
         </w:rPr>
         <w:t>.</w:t>
       </w:r>
@@ -286,6 +307,7 @@
           <w:kern w:val="0"/>
           <w:sz w:val="15"/>
           <w:szCs w:val="15"/>
+          <w:highlight w:val="yellow"/>
         </w:rPr>
         <w:t xml:space="preserve">• </w:t>
       </w:r>
@@ -297,6 +319,7 @@
           <w:kern w:val="0"/>
           <w:sz w:val="15"/>
           <w:szCs w:val="15"/>
+          <w:highlight w:val="yellow"/>
         </w:rPr>
         <w:t>RF-03</w:t>
       </w:r>
@@ -306,6 +329,7 @@
           <w:kern w:val="0"/>
           <w:sz w:val="15"/>
           <w:szCs w:val="15"/>
+          <w:highlight w:val="yellow"/>
         </w:rPr>
         <w:t xml:space="preserve"> – A senha deve ser armazenada no banco de dados de forma </w:t>
       </w:r>
@@ -317,6 +341,7 @@
           <w:kern w:val="0"/>
           <w:sz w:val="15"/>
           <w:szCs w:val="15"/>
+          <w:highlight w:val="yellow"/>
         </w:rPr>
         <w:t>criptografada</w:t>
       </w:r>
@@ -326,6 +351,7 @@
           <w:kern w:val="0"/>
           <w:sz w:val="15"/>
           <w:szCs w:val="15"/>
+          <w:highlight w:val="yellow"/>
         </w:rPr>
         <w:t>.</w:t>
       </w:r>
@@ -348,6 +374,7 @@
           <w:kern w:val="0"/>
           <w:sz w:val="15"/>
           <w:szCs w:val="15"/>
+          <w:highlight w:val="yellow"/>
         </w:rPr>
         <w:t xml:space="preserve">• </w:t>
       </w:r>
@@ -359,6 +386,7 @@
           <w:kern w:val="0"/>
           <w:sz w:val="15"/>
           <w:szCs w:val="15"/>
+          <w:highlight w:val="yellow"/>
         </w:rPr>
         <w:t>RF-04</w:t>
       </w:r>
@@ -368,6 +396,7 @@
           <w:kern w:val="0"/>
           <w:sz w:val="15"/>
           <w:szCs w:val="15"/>
+          <w:highlight w:val="yellow"/>
         </w:rPr>
         <w:t xml:space="preserve"> – O usuário deve estar associado a uma </w:t>
       </w:r>
@@ -379,6 +408,7 @@
           <w:kern w:val="0"/>
           <w:sz w:val="15"/>
           <w:szCs w:val="15"/>
+          <w:highlight w:val="yellow"/>
         </w:rPr>
         <w:t>loja (mercadinho)</w:t>
       </w:r>
@@ -388,6 +418,7 @@
           <w:kern w:val="0"/>
           <w:sz w:val="15"/>
           <w:szCs w:val="15"/>
+          <w:highlight w:val="yellow"/>
         </w:rPr>
         <w:t>.</w:t>
       </w:r>
@@ -452,6 +483,7 @@
           <w:kern w:val="0"/>
           <w:sz w:val="15"/>
           <w:szCs w:val="15"/>
+          <w:highlight w:val="yellow"/>
         </w:rPr>
         <w:t xml:space="preserve">• </w:t>
       </w:r>
@@ -463,6 +495,7 @@
           <w:kern w:val="0"/>
           <w:sz w:val="15"/>
           <w:szCs w:val="15"/>
+          <w:highlight w:val="yellow"/>
         </w:rPr>
         <w:t>RF-06</w:t>
       </w:r>
@@ -472,8 +505,18 @@
           <w:kern w:val="0"/>
           <w:sz w:val="15"/>
           <w:szCs w:val="15"/>
+          <w:highlight w:val="yellow"/>
         </w:rPr>
         <w:t xml:space="preserve"> – O sistema deve permitir controle de permissões por perfil.</w:t>
+      </w:r>
+      <w:r>
+        <w:rPr>
+          <w:rFonts w:cstheme="minorHAnsi"/>
+          <w:kern w:val="0"/>
+          <w:sz w:val="15"/>
+          <w:szCs w:val="15"/>
+        </w:rPr>
+        <w:t xml:space="preserve">  </w:t>
       </w:r>
     </w:p>
     <w:p>

</xml_diff>

<commit_message>
feature: finished crud for products
</commit_message>
<xml_diff>
--- a/Requisitos Funcionais.docx
+++ b/Requisitos Funcionais.docx
@@ -441,6 +441,7 @@
           <w:kern w:val="0"/>
           <w:sz w:val="15"/>
           <w:szCs w:val="15"/>
+          <w:highlight w:val="yellow"/>
         </w:rPr>
         <w:t xml:space="preserve">• </w:t>
       </w:r>
@@ -452,6 +453,7 @@
           <w:kern w:val="0"/>
           <w:sz w:val="15"/>
           <w:szCs w:val="15"/>
+          <w:highlight w:val="yellow"/>
         </w:rPr>
         <w:t>RF-05</w:t>
       </w:r>
@@ -461,6 +463,7 @@
           <w:kern w:val="0"/>
           <w:sz w:val="15"/>
           <w:szCs w:val="15"/>
+          <w:highlight w:val="yellow"/>
         </w:rPr>
         <w:t xml:space="preserve"> – Um usuário não pode acessar dados de outra loja.</w:t>
       </w:r>
@@ -938,14 +941,16 @@
           <w:kern w:val="0"/>
           <w:sz w:val="15"/>
           <w:szCs w:val="15"/>
-        </w:rPr>
-      </w:pPr>
-      <w:r>
-        <w:rPr>
-          <w:rFonts w:cstheme="minorHAnsi"/>
-          <w:kern w:val="0"/>
-          <w:sz w:val="15"/>
-          <w:szCs w:val="15"/>
+          <w:highlight w:val="yellow"/>
+        </w:rPr>
+      </w:pPr>
+      <w:r>
+        <w:rPr>
+          <w:rFonts w:cstheme="minorHAnsi"/>
+          <w:kern w:val="0"/>
+          <w:sz w:val="15"/>
+          <w:szCs w:val="15"/>
+          <w:highlight w:val="yellow"/>
         </w:rPr>
         <w:t>3️</w:t>
       </w:r>
@@ -955,6 +960,7 @@
           <w:kern w:val="0"/>
           <w:sz w:val="15"/>
           <w:szCs w:val="15"/>
+          <w:highlight w:val="yellow"/>
         </w:rPr>
         <w:t xml:space="preserve"> - </w:t>
       </w:r>
@@ -966,6 +972,7 @@
           <w:kern w:val="0"/>
           <w:sz w:val="15"/>
           <w:szCs w:val="15"/>
+          <w:highlight w:val="yellow"/>
         </w:rPr>
         <w:t>Cadastro de Categorias de Produtos</w:t>
       </w:r>
@@ -980,27 +987,30 @@
           <w:kern w:val="0"/>
           <w:sz w:val="15"/>
           <w:szCs w:val="15"/>
-        </w:rPr>
-      </w:pPr>
-    </w:p>
-    <w:p>
-      <w:pPr>
-        <w:autoSpaceDE w:val="0"/>
-        <w:autoSpaceDN w:val="0"/>
-        <w:adjustRightInd w:val="0"/>
-        <w:rPr>
-          <w:rFonts w:cstheme="minorHAnsi"/>
-          <w:kern w:val="0"/>
-          <w:sz w:val="15"/>
-          <w:szCs w:val="15"/>
-        </w:rPr>
-      </w:pPr>
-      <w:r>
-        <w:rPr>
-          <w:rFonts w:cstheme="minorHAnsi"/>
-          <w:kern w:val="0"/>
-          <w:sz w:val="15"/>
-          <w:szCs w:val="15"/>
+          <w:highlight w:val="yellow"/>
+        </w:rPr>
+      </w:pPr>
+    </w:p>
+    <w:p>
+      <w:pPr>
+        <w:autoSpaceDE w:val="0"/>
+        <w:autoSpaceDN w:val="0"/>
+        <w:adjustRightInd w:val="0"/>
+        <w:rPr>
+          <w:rFonts w:cstheme="minorHAnsi"/>
+          <w:kern w:val="0"/>
+          <w:sz w:val="15"/>
+          <w:szCs w:val="15"/>
+          <w:highlight w:val="yellow"/>
+        </w:rPr>
+      </w:pPr>
+      <w:r>
+        <w:rPr>
+          <w:rFonts w:cstheme="minorHAnsi"/>
+          <w:kern w:val="0"/>
+          <w:sz w:val="15"/>
+          <w:szCs w:val="15"/>
+          <w:highlight w:val="yellow"/>
         </w:rPr>
         <w:t xml:space="preserve">• </w:t>
       </w:r>
@@ -1012,6 +1022,7 @@
           <w:kern w:val="0"/>
           <w:sz w:val="15"/>
           <w:szCs w:val="15"/>
+          <w:highlight w:val="yellow"/>
         </w:rPr>
         <w:t>RF-10</w:t>
       </w:r>
@@ -1021,6 +1032,7 @@
           <w:kern w:val="0"/>
           <w:sz w:val="15"/>
           <w:szCs w:val="15"/>
+          <w:highlight w:val="yellow"/>
         </w:rPr>
         <w:t xml:space="preserve"> – O sistema deve permitir cadastrar categorias de produtos.</w:t>
       </w:r>
@@ -1035,14 +1047,16 @@
           <w:kern w:val="0"/>
           <w:sz w:val="15"/>
           <w:szCs w:val="15"/>
-        </w:rPr>
-      </w:pPr>
-      <w:r>
-        <w:rPr>
-          <w:rFonts w:cstheme="minorHAnsi"/>
-          <w:kern w:val="0"/>
-          <w:sz w:val="15"/>
-          <w:szCs w:val="15"/>
+          <w:highlight w:val="yellow"/>
+        </w:rPr>
+      </w:pPr>
+      <w:r>
+        <w:rPr>
+          <w:rFonts w:cstheme="minorHAnsi"/>
+          <w:kern w:val="0"/>
+          <w:sz w:val="15"/>
+          <w:szCs w:val="15"/>
+          <w:highlight w:val="yellow"/>
         </w:rPr>
         <w:t xml:space="preserve">• </w:t>
       </w:r>
@@ -1054,6 +1068,7 @@
           <w:kern w:val="0"/>
           <w:sz w:val="15"/>
           <w:szCs w:val="15"/>
+          <w:highlight w:val="yellow"/>
         </w:rPr>
         <w:t>RF-11</w:t>
       </w:r>
@@ -1063,6 +1078,7 @@
           <w:kern w:val="0"/>
           <w:sz w:val="15"/>
           <w:szCs w:val="15"/>
+          <w:highlight w:val="yellow"/>
         </w:rPr>
         <w:t xml:space="preserve"> – A categoria deve conter uma descrição.</w:t>
       </w:r>
@@ -1085,6 +1101,7 @@
           <w:kern w:val="0"/>
           <w:sz w:val="15"/>
           <w:szCs w:val="15"/>
+          <w:highlight w:val="yellow"/>
         </w:rPr>
         <w:t xml:space="preserve">• </w:t>
       </w:r>
@@ -1096,6 +1113,7 @@
           <w:kern w:val="0"/>
           <w:sz w:val="15"/>
           <w:szCs w:val="15"/>
+          <w:highlight w:val="yellow"/>
         </w:rPr>
         <w:t>RF-12</w:t>
       </w:r>
@@ -1105,6 +1123,7 @@
           <w:kern w:val="0"/>
           <w:sz w:val="15"/>
           <w:szCs w:val="15"/>
+          <w:highlight w:val="yellow"/>
         </w:rPr>
         <w:t xml:space="preserve"> – Não deve ser permitido cadastrar categorias com a mesma descrição.</w:t>
       </w:r>

</xml_diff>